<commit_message>
Hydroelectronic power plan submitted
</commit_message>
<xml_diff>
--- a/drills/CoffeeMachine/coffeeAutomaat.docx
+++ b/drills/CoffeeMachine/coffeeAutomaat.docx
@@ -493,6 +493,8 @@
       <w:r>
         <w:t>: Brewed longer at higher temperatures, extracting more oils and compounds from the pod for a bold flavor.</w:t>
       </w:r>
+      <w:bookmarkStart w:id="0" w:name="_GoBack"/>
+      <w:bookmarkEnd w:id="0"/>
     </w:p>
     <w:p>
       <w:pPr>
@@ -1075,6 +1077,115 @@
         </w:tc>
         <w:tc>
           <w:tcPr>
+            <w:tcW w:w="2622" w:type="dxa"/>
+            <w:shd w:val="clear" w:color="auto" w:fill="auto"/>
+            <w:vAlign w:val="center"/>
+          </w:tcPr>
+          <w:p>
+            <w:pPr>
+              <w:keepNext w:val="0"/>
+              <w:keepLines w:val="0"/>
+              <w:widowControl/>
+              <w:suppressLineNumbers w:val="0"/>
+              <w:jc w:val="center"/>
+              <w:rPr>
+                <w:b/>
+                <w:bCs/>
+              </w:rPr>
+            </w:pPr>
+            <w:r>
+              <w:rPr>
+                <w:rStyle w:val="15"/>
+                <w:rFonts w:ascii="SimSun" w:hAnsi="SimSun" w:eastAsia="SimSun" w:cs="SimSun"/>
+                <w:kern w:val="0"/>
+                <w:sz w:val="24"/>
+                <w:szCs w:val="24"/>
+                <w:lang w:val="en-US" w:eastAsia="zh-CN" w:bidi="ar"/>
+                <w14:ligatures w14:val="standardContextual"/>
+              </w:rPr>
+              <w:t>Brew Percentage Formula</w:t>
+            </w:r>
+          </w:p>
+        </w:tc>
+        <w:tc>
+          <w:tcPr>
+            <w:tcW w:w="2179" w:type="dxa"/>
+            <w:shd w:val="clear" w:color="auto" w:fill="auto"/>
+            <w:vAlign w:val="center"/>
+          </w:tcPr>
+          <w:p>
+            <w:pPr>
+              <w:keepNext w:val="0"/>
+              <w:keepLines w:val="0"/>
+              <w:widowControl/>
+              <w:suppressLineNumbers w:val="0"/>
+              <w:jc w:val="center"/>
+              <w:rPr>
+                <w:b/>
+                <w:bCs/>
+              </w:rPr>
+            </w:pPr>
+            <w:r>
+              <w:rPr>
+                <w:rStyle w:val="15"/>
+                <w:rFonts w:ascii="SimSun" w:hAnsi="SimSun" w:eastAsia="SimSun" w:cs="SimSun"/>
+                <w:kern w:val="0"/>
+                <w:sz w:val="24"/>
+                <w:szCs w:val="24"/>
+                <w:lang w:val="en-US" w:eastAsia="zh-CN" w:bidi="ar"/>
+                <w14:ligatures w14:val="standardContextual"/>
+              </w:rPr>
+              <w:t xml:space="preserve">Suggested </w:t>
+            </w:r>
+            <w:r>
+              <w:rPr>
+                <w:rFonts w:ascii="SimSun" w:hAnsi="SimSun" w:eastAsia="SimSun" w:cs="SimSun"/>
+                <w:kern w:val="0"/>
+                <w:sz w:val="24"/>
+                <w:szCs w:val="24"/>
+                <w:lang w:val="en-US" w:eastAsia="zh-CN" w:bidi="ar"/>
+                <w14:ligatures w14:val="standardContextual"/>
+              </w:rPr>
+              <w:t>T​</w:t>
+            </w:r>
+            <w:r>
+              <w:rPr>
+                <w:rFonts w:ascii="SimSun" w:hAnsi="SimSun" w:eastAsia="SimSun" w:cs="SimSun"/>
+                <w:b/>
+                <w:bCs/>
+                <w:kern w:val="0"/>
+                <w:sz w:val="24"/>
+                <w:szCs w:val="24"/>
+                <w:lang w:val="en-US" w:eastAsia="zh-CN" w:bidi="ar"/>
+                <w14:ligatures w14:val="standardContextual"/>
+              </w:rPr>
+              <w:t xml:space="preserve"> (°C)</w:t>
+            </w:r>
+          </w:p>
+        </w:tc>
+      </w:tr>
+      <w:tr>
+        <w:tblPrEx>
+          <w:tblBorders>
+            <w:top w:val="none" w:color="auto" w:sz="0" w:space="0"/>
+            <w:left w:val="none" w:color="auto" w:sz="0" w:space="0"/>
+            <w:bottom w:val="none" w:color="auto" w:sz="0" w:space="0"/>
+            <w:right w:val="none" w:color="auto" w:sz="0" w:space="0"/>
+            <w:insideH w:val="none" w:color="auto" w:sz="0" w:space="0"/>
+            <w:insideV w:val="none" w:color="auto" w:sz="0" w:space="0"/>
+          </w:tblBorders>
+          <w:tblCellMar>
+            <w:top w:w="15" w:type="dxa"/>
+            <w:left w:w="15" w:type="dxa"/>
+            <w:bottom w:w="15" w:type="dxa"/>
+            <w:right w:w="15" w:type="dxa"/>
+          </w:tblCellMar>
+        </w:tblPrEx>
+        <w:trPr>
+          <w:tblCellSpacing w:w="15" w:type="dxa"/>
+        </w:trPr>
+        <w:tc>
+          <w:tcPr>
             <w:tcW w:w="0" w:type="auto"/>
             <w:shd w:val="clear" w:color="auto" w:fill="auto"/>
             <w:vAlign w:val="center"/>
@@ -1085,11 +1196,7 @@
               <w:keepLines w:val="0"/>
               <w:widowControl/>
               <w:suppressLineNumbers w:val="0"/>
-              <w:jc w:val="center"/>
-              <w:rPr>
-                <w:b/>
-                <w:bCs/>
-              </w:rPr>
+              <w:jc w:val="left"/>
             </w:pPr>
             <w:r>
               <w:rPr>
@@ -1101,7 +1208,7 @@
                 <w:lang w:val="en-US" w:eastAsia="zh-CN" w:bidi="ar"/>
                 <w14:ligatures w14:val="standardContextual"/>
               </w:rPr>
-              <w:t>Brew Percentage Formula</w:t>
+              <w:t>Mild</w:t>
             </w:r>
           </w:p>
         </w:tc>
@@ -1117,11 +1224,172 @@
               <w:keepLines w:val="0"/>
               <w:widowControl/>
               <w:suppressLineNumbers w:val="0"/>
-              <w:jc w:val="center"/>
-              <w:rPr>
-                <w:b/>
-                <w:bCs/>
-              </w:rPr>
+              <w:jc w:val="left"/>
+            </w:pPr>
+            <w:r>
+              <w:rPr>
+                <w:rFonts w:ascii="SimSun" w:hAnsi="SimSun" w:eastAsia="SimSun" w:cs="SimSun"/>
+                <w:kern w:val="0"/>
+                <w:sz w:val="24"/>
+                <w:szCs w:val="24"/>
+                <w:lang w:val="en-US" w:eastAsia="zh-CN" w:bidi="ar"/>
+                <w14:ligatures w14:val="standardContextual"/>
+              </w:rPr>
+              <w:t>0.08</w:t>
+            </w:r>
+          </w:p>
+        </w:tc>
+        <w:tc>
+          <w:tcPr>
+            <w:tcW w:w="2622" w:type="dxa"/>
+            <w:shd w:val="clear" w:color="auto" w:fill="auto"/>
+            <w:vAlign w:val="center"/>
+          </w:tcPr>
+          <w:p>
+            <w:pPr>
+              <w:keepNext w:val="0"/>
+              <w:keepLines w:val="0"/>
+              <w:widowControl/>
+              <w:suppressLineNumbers w:val="0"/>
+              <w:jc w:val="left"/>
+              <w:rPr>
+                <w:rFonts w:hint="default" w:ascii="SimSun" w:hAnsi="SimSun" w:eastAsia="SimSun" w:cs="SimSun"/>
+                <w:kern w:val="0"/>
+                <w:sz w:val="24"/>
+                <w:szCs w:val="24"/>
+                <w:lang w:val="en-US" w:eastAsia="zh-CN" w:bidi="ar"/>
+                <w14:ligatures w14:val="standardContextual"/>
+              </w:rPr>
+            </w:pPr>
+            <w:r>
+              <w:rPr>
+                <w:rFonts w:ascii="SimSun" w:hAnsi="SimSun" w:eastAsia="SimSun" w:cs="SimSun"/>
+                <w:kern w:val="0"/>
+                <w:sz w:val="24"/>
+                <w:szCs w:val="24"/>
+                <w:lang w:val="en-US" w:eastAsia="zh-CN" w:bidi="ar"/>
+                <w14:ligatures w14:val="standardContextual"/>
+              </w:rPr>
+              <w:t>0.5</w:t>
+            </w:r>
+            <w:r>
+              <w:rPr>
+                <w:rFonts w:hint="default" w:ascii="SimSun" w:hAnsi="SimSun" w:eastAsia="SimSun" w:cs="SimSun"/>
+                <w:kern w:val="0"/>
+                <w:sz w:val="24"/>
+                <w:szCs w:val="24"/>
+                <w:lang w:val="en-US" w:eastAsia="zh-CN" w:bidi="ar"/>
+                <w14:ligatures w14:val="standardContextual"/>
+              </w:rPr>
+              <w:t xml:space="preserve"> x </w:t>
+            </w:r>
+            <w:r>
+              <w:rPr>
+                <w:rFonts w:ascii="SimSun" w:hAnsi="SimSun" w:eastAsia="SimSun" w:cs="SimSun"/>
+                <w:kern w:val="0"/>
+                <w:sz w:val="24"/>
+                <w:szCs w:val="24"/>
+                <w:lang w:val="en-US" w:eastAsia="zh-CN" w:bidi="ar"/>
+                <w14:ligatures w14:val="standardContextual"/>
+              </w:rPr>
+              <w:t>(0.08</w:t>
+            </w:r>
+            <w:r>
+              <w:rPr>
+                <w:rFonts w:hint="default" w:ascii="SimSun" w:hAnsi="SimSun" w:eastAsia="SimSun" w:cs="SimSun"/>
+                <w:kern w:val="0"/>
+                <w:sz w:val="24"/>
+                <w:szCs w:val="24"/>
+                <w:lang w:val="en-US" w:eastAsia="zh-CN" w:bidi="ar"/>
+                <w14:ligatures w14:val="standardContextual"/>
+              </w:rPr>
+              <w:t xml:space="preserve"> x </w:t>
+            </w:r>
+            <w:r>
+              <w:rPr>
+                <w:rFonts w:ascii="SimSun" w:hAnsi="SimSun" w:eastAsia="SimSun" w:cs="SimSun"/>
+                <w:kern w:val="0"/>
+                <w:sz w:val="24"/>
+                <w:szCs w:val="24"/>
+                <w:lang w:val="en-US" w:eastAsia="zh-CN" w:bidi="ar"/>
+                <w14:ligatures w14:val="standardContextual"/>
+              </w:rPr>
+              <w:t>T</w:t>
+            </w:r>
+            <w:r>
+              <w:rPr>
+                <w:rFonts w:hint="default" w:ascii="SimSun" w:hAnsi="SimSun" w:eastAsia="SimSun" w:cs="SimSun"/>
+                <w:kern w:val="0"/>
+                <w:sz w:val="24"/>
+                <w:szCs w:val="24"/>
+                <w:lang w:val="en-US" w:eastAsia="zh-CN" w:bidi="ar"/>
+                <w14:ligatures w14:val="standardContextual"/>
+              </w:rPr>
+              <w:t>) x t</w:t>
+            </w:r>
+          </w:p>
+        </w:tc>
+        <w:tc>
+          <w:tcPr>
+            <w:tcW w:w="2179" w:type="dxa"/>
+            <w:shd w:val="clear" w:color="auto" w:fill="auto"/>
+            <w:vAlign w:val="center"/>
+          </w:tcPr>
+          <w:p>
+            <w:pPr>
+              <w:keepNext w:val="0"/>
+              <w:keepLines w:val="0"/>
+              <w:widowControl/>
+              <w:suppressLineNumbers w:val="0"/>
+              <w:jc w:val="left"/>
+            </w:pPr>
+            <w:r>
+              <w:rPr>
+                <w:rFonts w:ascii="SimSun" w:hAnsi="SimSun" w:eastAsia="SimSun" w:cs="SimSun"/>
+                <w:kern w:val="0"/>
+                <w:sz w:val="24"/>
+                <w:szCs w:val="24"/>
+                <w:lang w:val="en-US" w:eastAsia="zh-CN" w:bidi="ar"/>
+                <w14:ligatures w14:val="standardContextual"/>
+              </w:rPr>
+              <w:t>60–75</w:t>
+            </w:r>
+          </w:p>
+        </w:tc>
+      </w:tr>
+      <w:tr>
+        <w:tblPrEx>
+          <w:tblBorders>
+            <w:top w:val="none" w:color="auto" w:sz="0" w:space="0"/>
+            <w:left w:val="none" w:color="auto" w:sz="0" w:space="0"/>
+            <w:bottom w:val="none" w:color="auto" w:sz="0" w:space="0"/>
+            <w:right w:val="none" w:color="auto" w:sz="0" w:space="0"/>
+            <w:insideH w:val="none" w:color="auto" w:sz="0" w:space="0"/>
+            <w:insideV w:val="none" w:color="auto" w:sz="0" w:space="0"/>
+          </w:tblBorders>
+          <w:tblCellMar>
+            <w:top w:w="15" w:type="dxa"/>
+            <w:left w:w="15" w:type="dxa"/>
+            <w:bottom w:w="15" w:type="dxa"/>
+            <w:right w:w="15" w:type="dxa"/>
+          </w:tblCellMar>
+        </w:tblPrEx>
+        <w:trPr>
+          <w:tblCellSpacing w:w="15" w:type="dxa"/>
+        </w:trPr>
+        <w:tc>
+          <w:tcPr>
+            <w:tcW w:w="0" w:type="auto"/>
+            <w:shd w:val="clear" w:color="auto" w:fill="auto"/>
+            <w:vAlign w:val="center"/>
+          </w:tcPr>
+          <w:p>
+            <w:pPr>
+              <w:keepNext w:val="0"/>
+              <w:keepLines w:val="0"/>
+              <w:widowControl/>
+              <w:suppressLineNumbers w:val="0"/>
+              <w:jc w:val="left"/>
             </w:pPr>
             <w:r>
               <w:rPr>
@@ -1133,8 +1401,24 @@
                 <w:lang w:val="en-US" w:eastAsia="zh-CN" w:bidi="ar"/>
                 <w14:ligatures w14:val="standardContextual"/>
               </w:rPr>
-              <w:t xml:space="preserve">Suggested </w:t>
-            </w:r>
+              <w:t>Medium</w:t>
+            </w:r>
+          </w:p>
+        </w:tc>
+        <w:tc>
+          <w:tcPr>
+            <w:tcW w:w="0" w:type="auto"/>
+            <w:shd w:val="clear" w:color="auto" w:fill="auto"/>
+            <w:vAlign w:val="center"/>
+          </w:tcPr>
+          <w:p>
+            <w:pPr>
+              <w:keepNext w:val="0"/>
+              <w:keepLines w:val="0"/>
+              <w:widowControl/>
+              <w:suppressLineNumbers w:val="0"/>
+              <w:jc w:val="left"/>
+            </w:pPr>
             <w:r>
               <w:rPr>
                 <w:rFonts w:ascii="SimSun" w:hAnsi="SimSun" w:eastAsia="SimSun" w:cs="SimSun"/>
@@ -1144,20 +1428,105 @@
                 <w:lang w:val="en-US" w:eastAsia="zh-CN" w:bidi="ar"/>
                 <w14:ligatures w14:val="standardContextual"/>
               </w:rPr>
-              <w:t>T​</w:t>
-            </w:r>
+              <w:t>0.1</w:t>
+            </w:r>
+          </w:p>
+        </w:tc>
+        <w:tc>
+          <w:tcPr>
+            <w:tcW w:w="2622" w:type="dxa"/>
+            <w:shd w:val="clear" w:color="auto" w:fill="auto"/>
+            <w:vAlign w:val="center"/>
+          </w:tcPr>
+          <w:p>
+            <w:pPr>
+              <w:keepNext w:val="0"/>
+              <w:keepLines w:val="0"/>
+              <w:widowControl/>
+              <w:suppressLineNumbers w:val="0"/>
+              <w:jc w:val="left"/>
+            </w:pPr>
             <w:r>
               <w:rPr>
                 <w:rFonts w:ascii="SimSun" w:hAnsi="SimSun" w:eastAsia="SimSun" w:cs="SimSun"/>
-                <w:b/>
-                <w:bCs/>
-                <w:kern w:val="0"/>
-                <w:sz w:val="24"/>
-                <w:szCs w:val="24"/>
-                <w:lang w:val="en-US" w:eastAsia="zh-CN" w:bidi="ar"/>
-                <w14:ligatures w14:val="standardContextual"/>
-              </w:rPr>
-              <w:t xml:space="preserve"> (°C)</w:t>
+                <w:kern w:val="0"/>
+                <w:sz w:val="24"/>
+                <w:szCs w:val="24"/>
+                <w:lang w:val="en-US" w:eastAsia="zh-CN" w:bidi="ar"/>
+                <w14:ligatures w14:val="standardContextual"/>
+              </w:rPr>
+              <w:t>0.1</w:t>
+            </w:r>
+            <w:r>
+              <w:rPr>
+                <w:rFonts w:hint="default" w:ascii="SimSun" w:hAnsi="SimSun" w:eastAsia="SimSun" w:cs="SimSun"/>
+                <w:kern w:val="0"/>
+                <w:sz w:val="24"/>
+                <w:szCs w:val="24"/>
+                <w:lang w:val="en-US" w:eastAsia="zh-CN" w:bidi="ar"/>
+                <w14:ligatures w14:val="standardContextual"/>
+              </w:rPr>
+              <w:t xml:space="preserve"> x </w:t>
+            </w:r>
+            <w:r>
+              <w:rPr>
+                <w:rFonts w:ascii="SimSun" w:hAnsi="SimSun" w:eastAsia="SimSun" w:cs="SimSun"/>
+                <w:kern w:val="0"/>
+                <w:sz w:val="24"/>
+                <w:szCs w:val="24"/>
+                <w:lang w:val="en-US" w:eastAsia="zh-CN" w:bidi="ar"/>
+                <w14:ligatures w14:val="standardContextual"/>
+              </w:rPr>
+              <w:t>T</w:t>
+            </w:r>
+            <w:r>
+              <w:rPr>
+                <w:rFonts w:hint="default" w:ascii="SimSun" w:hAnsi="SimSun" w:eastAsia="SimSun" w:cs="SimSun"/>
+                <w:kern w:val="0"/>
+                <w:sz w:val="24"/>
+                <w:szCs w:val="24"/>
+                <w:lang w:val="en-US" w:eastAsia="zh-CN" w:bidi="ar"/>
+                <w14:ligatures w14:val="standardContextual"/>
+              </w:rPr>
+              <w:t xml:space="preserve"> x </w:t>
+            </w:r>
+            <w:r>
+              <w:rPr>
+                <w:rFonts w:ascii="SimSun" w:hAnsi="SimSun" w:eastAsia="SimSun" w:cs="SimSun"/>
+                <w:kern w:val="0"/>
+                <w:sz w:val="24"/>
+                <w:szCs w:val="24"/>
+                <w:lang w:val="en-US" w:eastAsia="zh-CN" w:bidi="ar"/>
+                <w14:ligatures w14:val="standardContextual"/>
+              </w:rPr>
+              <w:t>t</w:t>
+            </w:r>
+          </w:p>
+        </w:tc>
+        <w:tc>
+          <w:tcPr>
+            <w:tcW w:w="2179" w:type="dxa"/>
+            <w:shd w:val="clear" w:color="auto" w:fill="auto"/>
+            <w:vAlign w:val="center"/>
+          </w:tcPr>
+          <w:p>
+            <w:pPr>
+              <w:keepNext w:val="0"/>
+              <w:keepLines w:val="0"/>
+              <w:widowControl/>
+              <w:suppressLineNumbers w:val="0"/>
+              <w:jc w:val="left"/>
+            </w:pPr>
+            <w:r>
+              <w:rPr>
+                <w:rFonts w:ascii="SimSun" w:hAnsi="SimSun" w:eastAsia="SimSun" w:cs="SimSun"/>
+                <w:kern w:val="0"/>
+                <w:sz w:val="24"/>
+                <w:szCs w:val="24"/>
+                <w:lang w:val="en-US" w:eastAsia="zh-CN" w:bidi="ar"/>
+                <w14:ligatures w14:val="standardContextual"/>
+              </w:rPr>
+              <w:t>75–85</w:t>
             </w:r>
           </w:p>
         </w:tc>
@@ -1207,7 +1576,7 @@
                 <w:lang w:val="en-US" w:eastAsia="zh-CN" w:bidi="ar"/>
                 <w14:ligatures w14:val="standardContextual"/>
               </w:rPr>
-              <w:t>Mild</w:t>
+              <w:t>Strong</w:t>
             </w:r>
           </w:p>
         </w:tc>
@@ -1234,103 +1603,13 @@
                 <w:lang w:val="en-US" w:eastAsia="zh-CN" w:bidi="ar"/>
                 <w14:ligatures w14:val="standardContextual"/>
               </w:rPr>
-              <w:t>0.08</w:t>
+              <w:t>0.12</w:t>
             </w:r>
           </w:p>
         </w:tc>
         <w:tc>
           <w:tcPr>
-            <w:tcW w:w="0" w:type="auto"/>
-            <w:shd w:val="clear" w:color="auto" w:fill="auto"/>
-            <w:vAlign w:val="center"/>
-          </w:tcPr>
-          <w:p>
-            <w:pPr>
-              <w:keepNext w:val="0"/>
-              <w:keepLines w:val="0"/>
-              <w:widowControl/>
-              <w:suppressLineNumbers w:val="0"/>
-              <w:jc w:val="left"/>
-              <w:rPr>
-                <w:rFonts w:hint="default" w:ascii="SimSun" w:hAnsi="SimSun" w:eastAsia="SimSun" w:cs="SimSun"/>
-                <w:kern w:val="0"/>
-                <w:sz w:val="24"/>
-                <w:szCs w:val="24"/>
-                <w:lang w:val="en-US" w:eastAsia="zh-CN" w:bidi="ar"/>
-                <w14:ligatures w14:val="standardContextual"/>
-              </w:rPr>
-            </w:pPr>
-            <w:r>
-              <w:rPr>
-                <w:rFonts w:ascii="SimSun" w:hAnsi="SimSun" w:eastAsia="SimSun" w:cs="SimSun"/>
-                <w:kern w:val="0"/>
-                <w:sz w:val="24"/>
-                <w:szCs w:val="24"/>
-                <w:lang w:val="en-US" w:eastAsia="zh-CN" w:bidi="ar"/>
-                <w14:ligatures w14:val="standardContextual"/>
-              </w:rPr>
-              <w:t>0.5</w:t>
-            </w:r>
-            <w:r>
-              <w:rPr>
-                <w:rFonts w:hint="default" w:ascii="SimSun" w:hAnsi="SimSun" w:eastAsia="SimSun" w:cs="SimSun"/>
-                <w:kern w:val="0"/>
-                <w:sz w:val="24"/>
-                <w:szCs w:val="24"/>
-                <w:lang w:val="en-US" w:eastAsia="zh-CN" w:bidi="ar"/>
-                <w14:ligatures w14:val="standardContextual"/>
-              </w:rPr>
-              <w:t xml:space="preserve"> x </w:t>
-            </w:r>
-            <w:r>
-              <w:rPr>
-                <w:rFonts w:ascii="SimSun" w:hAnsi="SimSun" w:eastAsia="SimSun" w:cs="SimSun"/>
-                <w:kern w:val="0"/>
-                <w:sz w:val="24"/>
-                <w:szCs w:val="24"/>
-                <w:lang w:val="en-US" w:eastAsia="zh-CN" w:bidi="ar"/>
-                <w14:ligatures w14:val="standardContextual"/>
-              </w:rPr>
-              <w:t>(0.08</w:t>
-            </w:r>
-            <w:r>
-              <w:rPr>
-                <w:rFonts w:hint="default" w:ascii="SimSun" w:hAnsi="SimSun" w:eastAsia="SimSun" w:cs="SimSun"/>
-                <w:kern w:val="0"/>
-                <w:sz w:val="24"/>
-                <w:szCs w:val="24"/>
-                <w:lang w:val="en-US" w:eastAsia="zh-CN" w:bidi="ar"/>
-                <w14:ligatures w14:val="standardContextual"/>
-              </w:rPr>
-              <w:t xml:space="preserve"> x </w:t>
-            </w:r>
-            <w:r>
-              <w:rPr>
-                <w:rFonts w:ascii="SimSun" w:hAnsi="SimSun" w:eastAsia="SimSun" w:cs="SimSun"/>
-                <w:kern w:val="0"/>
-                <w:sz w:val="24"/>
-                <w:szCs w:val="24"/>
-                <w:lang w:val="en-US" w:eastAsia="zh-CN" w:bidi="ar"/>
-                <w14:ligatures w14:val="standardContextual"/>
-              </w:rPr>
-              <w:t>T</w:t>
-            </w:r>
-            <w:r>
-              <w:rPr>
-                <w:rFonts w:hint="default" w:ascii="SimSun" w:hAnsi="SimSun" w:eastAsia="SimSun" w:cs="SimSun"/>
-                <w:kern w:val="0"/>
-                <w:sz w:val="24"/>
-                <w:szCs w:val="24"/>
-                <w:lang w:val="en-US" w:eastAsia="zh-CN" w:bidi="ar"/>
-                <w14:ligatures w14:val="standardContextual"/>
-              </w:rPr>
-              <w:t>) x t</w:t>
-            </w:r>
-          </w:p>
-        </w:tc>
-        <w:tc>
-          <w:tcPr>
-            <w:tcW w:w="0" w:type="auto"/>
+            <w:tcW w:w="2622" w:type="dxa"/>
             <w:shd w:val="clear" w:color="auto" w:fill="auto"/>
             <w:vAlign w:val="center"/>
           </w:tcPr>
@@ -1351,49 +1630,21 @@
                 <w:lang w:val="en-US" w:eastAsia="zh-CN" w:bidi="ar"/>
                 <w14:ligatures w14:val="standardContextual"/>
               </w:rPr>
-              <w:t>60–75</w:t>
-            </w:r>
-          </w:p>
-        </w:tc>
-      </w:tr>
-      <w:tr>
-        <w:tblPrEx>
-          <w:tblBorders>
-            <w:top w:val="none" w:color="auto" w:sz="0" w:space="0"/>
-            <w:left w:val="none" w:color="auto" w:sz="0" w:space="0"/>
-            <w:bottom w:val="none" w:color="auto" w:sz="0" w:space="0"/>
-            <w:right w:val="none" w:color="auto" w:sz="0" w:space="0"/>
-            <w:insideH w:val="none" w:color="auto" w:sz="0" w:space="0"/>
-            <w:insideV w:val="none" w:color="auto" w:sz="0" w:space="0"/>
-          </w:tblBorders>
-          <w:shd w:val="clear" w:color="auto" w:fill="auto"/>
-          <w:tblCellMar>
-            <w:top w:w="15" w:type="dxa"/>
-            <w:left w:w="15" w:type="dxa"/>
-            <w:bottom w:w="15" w:type="dxa"/>
-            <w:right w:w="15" w:type="dxa"/>
-          </w:tblCellMar>
-        </w:tblPrEx>
-        <w:trPr>
-          <w:tblCellSpacing w:w="15" w:type="dxa"/>
-        </w:trPr>
-        <w:tc>
-          <w:tcPr>
-            <w:tcW w:w="0" w:type="auto"/>
-            <w:shd w:val="clear" w:color="auto" w:fill="auto"/>
-            <w:vAlign w:val="center"/>
-          </w:tcPr>
-          <w:p>
-            <w:pPr>
-              <w:keepNext w:val="0"/>
-              <w:keepLines w:val="0"/>
-              <w:widowControl/>
-              <w:suppressLineNumbers w:val="0"/>
-              <w:jc w:val="left"/>
-            </w:pPr>
-            <w:r>
-              <w:rPr>
-                <w:rStyle w:val="15"/>
+              <w:t>1.5</w:t>
+            </w:r>
+            <w:r>
+              <w:rPr>
+                <w:rFonts w:hint="default" w:ascii="SimSun" w:hAnsi="SimSun" w:eastAsia="SimSun" w:cs="SimSun"/>
+                <w:kern w:val="0"/>
+                <w:sz w:val="24"/>
+                <w:szCs w:val="24"/>
+                <w:lang w:val="en-US" w:eastAsia="zh-CN" w:bidi="ar"/>
+                <w14:ligatures w14:val="standardContextual"/>
+              </w:rPr>
+              <w:t xml:space="preserve"> x </w:t>
+            </w:r>
+            <w:r>
+              <w:rPr>
                 <w:rFonts w:ascii="SimSun" w:hAnsi="SimSun" w:eastAsia="SimSun" w:cs="SimSun"/>
                 <w:kern w:val="0"/>
                 <w:sz w:val="24"/>
@@ -1401,308 +1652,57 @@
                 <w:lang w:val="en-US" w:eastAsia="zh-CN" w:bidi="ar"/>
                 <w14:ligatures w14:val="standardContextual"/>
               </w:rPr>
-              <w:t>Medium</w:t>
+              <w:t>(0.12</w:t>
+            </w:r>
+            <w:r>
+              <w:rPr>
+                <w:rFonts w:hint="default" w:ascii="SimSun" w:hAnsi="SimSun" w:eastAsia="SimSun" w:cs="SimSun"/>
+                <w:kern w:val="0"/>
+                <w:sz w:val="24"/>
+                <w:szCs w:val="24"/>
+                <w:lang w:val="en-US" w:eastAsia="zh-CN" w:bidi="ar"/>
+                <w14:ligatures w14:val="standardContextual"/>
+              </w:rPr>
+              <w:t xml:space="preserve"> x </w:t>
+            </w:r>
+            <w:r>
+              <w:rPr>
+                <w:rFonts w:ascii="SimSun" w:hAnsi="SimSun" w:eastAsia="SimSun" w:cs="SimSun"/>
+                <w:kern w:val="0"/>
+                <w:sz w:val="24"/>
+                <w:szCs w:val="24"/>
+                <w:lang w:val="en-US" w:eastAsia="zh-CN" w:bidi="ar"/>
+                <w14:ligatures w14:val="standardContextual"/>
+              </w:rPr>
+              <w:t>T)</w:t>
+            </w:r>
+            <w:r>
+              <w:rPr>
+                <w:rFonts w:hint="default" w:ascii="SimSun" w:hAnsi="SimSun" w:eastAsia="SimSun" w:cs="SimSun"/>
+                <w:kern w:val="0"/>
+                <w:sz w:val="24"/>
+                <w:szCs w:val="24"/>
+                <w:lang w:val="en-US" w:eastAsia="zh-CN" w:bidi="ar"/>
+                <w14:ligatures w14:val="standardContextual"/>
+              </w:rPr>
+              <w:t xml:space="preserve"> x </w:t>
+            </w:r>
+            <w:r>
+              <w:rPr>
+                <w:rFonts w:ascii="SimSun" w:hAnsi="SimSun" w:eastAsia="SimSun" w:cs="SimSun"/>
+                <w:kern w:val="0"/>
+                <w:sz w:val="24"/>
+                <w:szCs w:val="24"/>
+                <w:lang w:val="en-US" w:eastAsia="zh-CN" w:bidi="ar"/>
+                <w14:ligatures w14:val="standardContextual"/>
+              </w:rPr>
+              <w:t>t</w:t>
             </w:r>
           </w:p>
         </w:tc>
         <w:tc>
           <w:tcPr>
-            <w:tcW w:w="0" w:type="auto"/>
-            <w:shd w:val="clear" w:color="auto" w:fill="auto"/>
-            <w:vAlign w:val="center"/>
-          </w:tcPr>
-          <w:p>
-            <w:pPr>
-              <w:keepNext w:val="0"/>
-              <w:keepLines w:val="0"/>
-              <w:widowControl/>
-              <w:suppressLineNumbers w:val="0"/>
-              <w:jc w:val="left"/>
-            </w:pPr>
-            <w:r>
-              <w:rPr>
-                <w:rFonts w:ascii="SimSun" w:hAnsi="SimSun" w:eastAsia="SimSun" w:cs="SimSun"/>
-                <w:kern w:val="0"/>
-                <w:sz w:val="24"/>
-                <w:szCs w:val="24"/>
-                <w:lang w:val="en-US" w:eastAsia="zh-CN" w:bidi="ar"/>
-                <w14:ligatures w14:val="standardContextual"/>
-              </w:rPr>
-              <w:t>0.1</w:t>
-            </w:r>
-          </w:p>
-        </w:tc>
-        <w:tc>
-          <w:tcPr>
-            <w:tcW w:w="0" w:type="auto"/>
-            <w:shd w:val="clear" w:color="auto" w:fill="auto"/>
-            <w:vAlign w:val="center"/>
-          </w:tcPr>
-          <w:p>
-            <w:pPr>
-              <w:keepNext w:val="0"/>
-              <w:keepLines w:val="0"/>
-              <w:widowControl/>
-              <w:suppressLineNumbers w:val="0"/>
-              <w:jc w:val="left"/>
-            </w:pPr>
-            <w:r>
-              <w:rPr>
-                <w:rFonts w:ascii="SimSun" w:hAnsi="SimSun" w:eastAsia="SimSun" w:cs="SimSun"/>
-                <w:kern w:val="0"/>
-                <w:sz w:val="24"/>
-                <w:szCs w:val="24"/>
-                <w:lang w:val="en-US" w:eastAsia="zh-CN" w:bidi="ar"/>
-                <w14:ligatures w14:val="standardContextual"/>
-              </w:rPr>
-              <w:t>0.1</w:t>
-            </w:r>
-            <w:r>
-              <w:rPr>
-                <w:rFonts w:hint="default" w:ascii="SimSun" w:hAnsi="SimSun" w:eastAsia="SimSun" w:cs="SimSun"/>
-                <w:kern w:val="0"/>
-                <w:sz w:val="24"/>
-                <w:szCs w:val="24"/>
-                <w:lang w:val="en-US" w:eastAsia="zh-CN" w:bidi="ar"/>
-                <w14:ligatures w14:val="standardContextual"/>
-              </w:rPr>
-              <w:t xml:space="preserve"> x </w:t>
-            </w:r>
-            <w:r>
-              <w:rPr>
-                <w:rFonts w:ascii="SimSun" w:hAnsi="SimSun" w:eastAsia="SimSun" w:cs="SimSun"/>
-                <w:kern w:val="0"/>
-                <w:sz w:val="24"/>
-                <w:szCs w:val="24"/>
-                <w:lang w:val="en-US" w:eastAsia="zh-CN" w:bidi="ar"/>
-                <w14:ligatures w14:val="standardContextual"/>
-              </w:rPr>
-              <w:t>T</w:t>
-            </w:r>
-            <w:r>
-              <w:rPr>
-                <w:rFonts w:hint="default" w:ascii="SimSun" w:hAnsi="SimSun" w:eastAsia="SimSun" w:cs="SimSun"/>
-                <w:kern w:val="0"/>
-                <w:sz w:val="24"/>
-                <w:szCs w:val="24"/>
-                <w:lang w:val="en-US" w:eastAsia="zh-CN" w:bidi="ar"/>
-                <w14:ligatures w14:val="standardContextual"/>
-              </w:rPr>
-              <w:t xml:space="preserve"> x </w:t>
-            </w:r>
-            <w:r>
-              <w:rPr>
-                <w:rFonts w:ascii="SimSun" w:hAnsi="SimSun" w:eastAsia="SimSun" w:cs="SimSun"/>
-                <w:kern w:val="0"/>
-                <w:sz w:val="24"/>
-                <w:szCs w:val="24"/>
-                <w:lang w:val="en-US" w:eastAsia="zh-CN" w:bidi="ar"/>
-                <w14:ligatures w14:val="standardContextual"/>
-              </w:rPr>
-              <w:t>t</w:t>
-            </w:r>
-          </w:p>
-        </w:tc>
-        <w:tc>
-          <w:tcPr>
-            <w:tcW w:w="0" w:type="auto"/>
-            <w:shd w:val="clear" w:color="auto" w:fill="auto"/>
-            <w:vAlign w:val="center"/>
-          </w:tcPr>
-          <w:p>
-            <w:pPr>
-              <w:keepNext w:val="0"/>
-              <w:keepLines w:val="0"/>
-              <w:widowControl/>
-              <w:suppressLineNumbers w:val="0"/>
-              <w:jc w:val="left"/>
-            </w:pPr>
-            <w:r>
-              <w:rPr>
-                <w:rFonts w:ascii="SimSun" w:hAnsi="SimSun" w:eastAsia="SimSun" w:cs="SimSun"/>
-                <w:kern w:val="0"/>
-                <w:sz w:val="24"/>
-                <w:szCs w:val="24"/>
-                <w:lang w:val="en-US" w:eastAsia="zh-CN" w:bidi="ar"/>
-                <w14:ligatures w14:val="standardContextual"/>
-              </w:rPr>
-              <w:t>75–85</w:t>
-            </w:r>
-          </w:p>
-        </w:tc>
-      </w:tr>
-      <w:tr>
-        <w:tblPrEx>
-          <w:tblBorders>
-            <w:top w:val="none" w:color="auto" w:sz="0" w:space="0"/>
-            <w:left w:val="none" w:color="auto" w:sz="0" w:space="0"/>
-            <w:bottom w:val="none" w:color="auto" w:sz="0" w:space="0"/>
-            <w:right w:val="none" w:color="auto" w:sz="0" w:space="0"/>
-            <w:insideH w:val="none" w:color="auto" w:sz="0" w:space="0"/>
-            <w:insideV w:val="none" w:color="auto" w:sz="0" w:space="0"/>
-          </w:tblBorders>
-          <w:shd w:val="clear" w:color="auto" w:fill="auto"/>
-          <w:tblCellMar>
-            <w:top w:w="15" w:type="dxa"/>
-            <w:left w:w="15" w:type="dxa"/>
-            <w:bottom w:w="15" w:type="dxa"/>
-            <w:right w:w="15" w:type="dxa"/>
-          </w:tblCellMar>
-        </w:tblPrEx>
-        <w:trPr>
-          <w:tblCellSpacing w:w="15" w:type="dxa"/>
-        </w:trPr>
-        <w:tc>
-          <w:tcPr>
-            <w:tcW w:w="0" w:type="auto"/>
-            <w:shd w:val="clear" w:color="auto" w:fill="auto"/>
-            <w:vAlign w:val="center"/>
-          </w:tcPr>
-          <w:p>
-            <w:pPr>
-              <w:keepNext w:val="0"/>
-              <w:keepLines w:val="0"/>
-              <w:widowControl/>
-              <w:suppressLineNumbers w:val="0"/>
-              <w:jc w:val="left"/>
-            </w:pPr>
-            <w:r>
-              <w:rPr>
-                <w:rStyle w:val="15"/>
-                <w:rFonts w:ascii="SimSun" w:hAnsi="SimSun" w:eastAsia="SimSun" w:cs="SimSun"/>
-                <w:kern w:val="0"/>
-                <w:sz w:val="24"/>
-                <w:szCs w:val="24"/>
-                <w:lang w:val="en-US" w:eastAsia="zh-CN" w:bidi="ar"/>
-                <w14:ligatures w14:val="standardContextual"/>
-              </w:rPr>
-              <w:t>Strong</w:t>
-            </w:r>
-          </w:p>
-        </w:tc>
-        <w:tc>
-          <w:tcPr>
-            <w:tcW w:w="0" w:type="auto"/>
-            <w:shd w:val="clear" w:color="auto" w:fill="auto"/>
-            <w:vAlign w:val="center"/>
-          </w:tcPr>
-          <w:p>
-            <w:pPr>
-              <w:keepNext w:val="0"/>
-              <w:keepLines w:val="0"/>
-              <w:widowControl/>
-              <w:suppressLineNumbers w:val="0"/>
-              <w:jc w:val="left"/>
-            </w:pPr>
-            <w:r>
-              <w:rPr>
-                <w:rFonts w:ascii="SimSun" w:hAnsi="SimSun" w:eastAsia="SimSun" w:cs="SimSun"/>
-                <w:kern w:val="0"/>
-                <w:sz w:val="24"/>
-                <w:szCs w:val="24"/>
-                <w:lang w:val="en-US" w:eastAsia="zh-CN" w:bidi="ar"/>
-                <w14:ligatures w14:val="standardContextual"/>
-              </w:rPr>
-              <w:t>0.12</w:t>
-            </w:r>
-          </w:p>
-        </w:tc>
-        <w:tc>
-          <w:tcPr>
-            <w:tcW w:w="0" w:type="auto"/>
-            <w:shd w:val="clear" w:color="auto" w:fill="auto"/>
-            <w:vAlign w:val="center"/>
-          </w:tcPr>
-          <w:p>
-            <w:pPr>
-              <w:keepNext w:val="0"/>
-              <w:keepLines w:val="0"/>
-              <w:widowControl/>
-              <w:suppressLineNumbers w:val="0"/>
-              <w:jc w:val="left"/>
-            </w:pPr>
-            <w:r>
-              <w:rPr>
-                <w:rFonts w:ascii="SimSun" w:hAnsi="SimSun" w:eastAsia="SimSun" w:cs="SimSun"/>
-                <w:kern w:val="0"/>
-                <w:sz w:val="24"/>
-                <w:szCs w:val="24"/>
-                <w:lang w:val="en-US" w:eastAsia="zh-CN" w:bidi="ar"/>
-                <w14:ligatures w14:val="standardContextual"/>
-              </w:rPr>
-              <w:t>1.5</w:t>
-            </w:r>
-            <w:r>
-              <w:rPr>
-                <w:rFonts w:hint="default" w:ascii="SimSun" w:hAnsi="SimSun" w:eastAsia="SimSun" w:cs="SimSun"/>
-                <w:kern w:val="0"/>
-                <w:sz w:val="24"/>
-                <w:szCs w:val="24"/>
-                <w:lang w:val="en-US" w:eastAsia="zh-CN" w:bidi="ar"/>
-                <w14:ligatures w14:val="standardContextual"/>
-              </w:rPr>
-              <w:t xml:space="preserve"> x </w:t>
-            </w:r>
-            <w:r>
-              <w:rPr>
-                <w:rFonts w:ascii="SimSun" w:hAnsi="SimSun" w:eastAsia="SimSun" w:cs="SimSun"/>
-                <w:kern w:val="0"/>
-                <w:sz w:val="24"/>
-                <w:szCs w:val="24"/>
-                <w:lang w:val="en-US" w:eastAsia="zh-CN" w:bidi="ar"/>
-                <w14:ligatures w14:val="standardContextual"/>
-              </w:rPr>
-              <w:t>(0.12</w:t>
-            </w:r>
-            <w:r>
-              <w:rPr>
-                <w:rFonts w:hint="default" w:ascii="SimSun" w:hAnsi="SimSun" w:eastAsia="SimSun" w:cs="SimSun"/>
-                <w:kern w:val="0"/>
-                <w:sz w:val="24"/>
-                <w:szCs w:val="24"/>
-                <w:lang w:val="en-US" w:eastAsia="zh-CN" w:bidi="ar"/>
-                <w14:ligatures w14:val="standardContextual"/>
-              </w:rPr>
-              <w:t xml:space="preserve"> x </w:t>
-            </w:r>
-            <w:r>
-              <w:rPr>
-                <w:rFonts w:ascii="SimSun" w:hAnsi="SimSun" w:eastAsia="SimSun" w:cs="SimSun"/>
-                <w:kern w:val="0"/>
-                <w:sz w:val="24"/>
-                <w:szCs w:val="24"/>
-                <w:lang w:val="en-US" w:eastAsia="zh-CN" w:bidi="ar"/>
-                <w14:ligatures w14:val="standardContextual"/>
-              </w:rPr>
-              <w:t>T)</w:t>
-            </w:r>
-            <w:r>
-              <w:rPr>
-                <w:rFonts w:hint="default" w:ascii="SimSun" w:hAnsi="SimSun" w:eastAsia="SimSun" w:cs="SimSun"/>
-                <w:kern w:val="0"/>
-                <w:sz w:val="24"/>
-                <w:szCs w:val="24"/>
-                <w:lang w:val="en-US" w:eastAsia="zh-CN" w:bidi="ar"/>
-                <w14:ligatures w14:val="standardContextual"/>
-              </w:rPr>
-              <w:t xml:space="preserve"> x </w:t>
-            </w:r>
-            <w:r>
-              <w:rPr>
-                <w:rFonts w:ascii="SimSun" w:hAnsi="SimSun" w:eastAsia="SimSun" w:cs="SimSun"/>
-                <w:kern w:val="0"/>
-                <w:sz w:val="24"/>
-                <w:szCs w:val="24"/>
-                <w:lang w:val="en-US" w:eastAsia="zh-CN" w:bidi="ar"/>
-                <w14:ligatures w14:val="standardContextual"/>
-              </w:rPr>
-              <w:t>t</w:t>
-            </w:r>
-          </w:p>
-        </w:tc>
-        <w:tc>
-          <w:tcPr>
-            <w:tcW w:w="0" w:type="auto"/>
+            <w:tcW w:w="2179" w:type="dxa"/>
             <w:shd w:val="clear" w:color="auto" w:fill="auto"/>
             <w:vAlign w:val="center"/>
           </w:tcPr>
@@ -3490,8 +3490,6 @@
           <w:lang w:val="en-US"/>
         </w:rPr>
       </w:pPr>
-      <w:bookmarkStart w:id="0" w:name="_GoBack"/>
-      <w:bookmarkEnd w:id="0"/>
       <w:r>
         <w:rPr>
           <w:rFonts w:hint="default"/>

</xml_diff>